<commit_message>
Simulations and Figure update
</commit_message>
<xml_diff>
--- a/maintenance_costs_draft.docx
+++ b/maintenance_costs_draft.docx
@@ -2,6 +2,407 @@
 <file path=word/document.xml><?xml version="1.0" encoding="utf-8"?>
 <w:document xmlns:wpc="http://schemas.microsoft.com/office/word/2010/wordprocessingCanvas" xmlns:cx="http://schemas.microsoft.com/office/drawing/2014/chartex" xmlns:cx1="http://schemas.microsoft.com/office/drawing/2015/9/8/chartex" xmlns:cx2="http://schemas.microsoft.com/office/drawing/2015/10/21/chartex" xmlns:cx3="http://schemas.microsoft.com/office/drawing/2016/5/9/chartex" xmlns:cx4="http://schemas.microsoft.com/office/drawing/2016/5/10/chartex" xmlns:cx5="http://schemas.microsoft.com/office/drawing/2016/5/11/chartex" xmlns:cx6="http://schemas.microsoft.com/office/drawing/2016/5/12/chartex" xmlns:cx7="http://schemas.microsoft.com/office/drawing/2016/5/13/chartex" xmlns:cx8="http://schemas.microsoft.com/office/drawing/2016/5/14/chartex" xmlns:mc="http://schemas.openxmlformats.org/markup-compatibility/2006" xmlns:aink="http://schemas.microsoft.com/office/drawing/2016/ink" xmlns:am3d="http://schemas.microsoft.com/office/drawing/2017/model3d" xmlns:o="urn:schemas-microsoft-com:office:office" xmlns:oel="http://schemas.microsoft.com/office/2019/extlst" xmlns:r="http://schemas.openxmlformats.org/officeDocument/2006/relationships" xmlns:m="http://schemas.openxmlformats.org/officeDocument/2006/math" xmlns:v="urn:schemas-microsoft-com:vml" xmlns:wp14="http://schemas.microsoft.com/office/word/2010/wordprocessingDrawing" xmlns:wp="http://schemas.openxmlformats.org/drawingml/2006/wordprocessingDrawing" xmlns:w10="urn:schemas-microsoft-com:office:word" xmlns:w="http://schemas.openxmlformats.org/wordprocessingml/2006/main" xmlns:w14="http://schemas.microsoft.com/office/word/2010/wordml" xmlns:w15="http://schemas.microsoft.com/office/word/2012/wordml" xmlns:w16cex="http://schemas.microsoft.com/office/word/2018/wordml/cex" xmlns:w16cid="http://schemas.microsoft.com/office/word/2016/wordml/cid" xmlns:w16="http://schemas.microsoft.com/office/word/2018/wordml" xmlns:w16sdtdh="http://schemas.microsoft.com/office/word/2020/wordml/sdtdatahash" xmlns:w16se="http://schemas.microsoft.com/office/word/2015/wordml/symex" xmlns:wpg="http://schemas.microsoft.com/office/word/2010/wordprocessingGroup" xmlns:wpi="http://schemas.microsoft.com/office/word/2010/wordprocessingInk" xmlns:wne="http://schemas.microsoft.com/office/word/2006/wordml" xmlns:wps="http://schemas.microsoft.com/office/word/2010/wordprocessingShape" mc:Ignorable="w14 w15 w16se w16cid w16 w16cex w16sdtdh wp14">
   <w:body>
+    <w:p>
+      <w:pPr>
+        <w:rPr>
+          <w:rFonts w:ascii="Times New Roman" w:hAnsi="Times New Roman" w:cs="Times New Roman"/>
+          <w:b/>
+          <w:bCs/>
+        </w:rPr>
+      </w:pPr>
+      <w:r>
+        <w:rPr>
+          <w:rFonts w:ascii="Times New Roman" w:hAnsi="Times New Roman" w:cs="Times New Roman"/>
+          <w:b/>
+          <w:bCs/>
+        </w:rPr>
+        <w:t>Questions that need to be addressed:</w:t>
+      </w:r>
+    </w:p>
+    <w:p>
+      <w:pPr>
+        <w:rPr>
+          <w:rFonts w:ascii="Times New Roman" w:hAnsi="Times New Roman" w:cs="Times New Roman"/>
+        </w:rPr>
+      </w:pPr>
+      <w:r>
+        <w:rPr>
+          <w:rFonts w:ascii="Times New Roman" w:hAnsi="Times New Roman" w:cs="Times New Roman"/>
+        </w:rPr>
+        <w:t>In silico DEB experiment:</w:t>
+      </w:r>
+    </w:p>
+    <w:p>
+      <w:pPr>
+        <w:pStyle w:val="ListParagraph"/>
+        <w:numPr>
+          <w:ilvl w:val="0"/>
+          <w:numId w:val="1"/>
+        </w:numPr>
+        <w:rPr>
+          <w:rFonts w:ascii="Times New Roman" w:hAnsi="Times New Roman" w:cs="Times New Roman"/>
+        </w:rPr>
+      </w:pPr>
+      <w:r>
+        <w:rPr>
+          <w:rFonts w:ascii="Times New Roman" w:hAnsi="Times New Roman" w:cs="Times New Roman"/>
+        </w:rPr>
+        <w:t>How do we get the temperature size rule we observe using empirical data from control animals at different incubation temperatures (23C &amp; 28C)?</w:t>
+      </w:r>
+    </w:p>
+    <w:p>
+      <w:pPr>
+        <w:pStyle w:val="ListParagraph"/>
+        <w:numPr>
+          <w:ilvl w:val="1"/>
+          <w:numId w:val="1"/>
+        </w:numPr>
+        <w:rPr>
+          <w:rFonts w:ascii="Times New Roman" w:hAnsi="Times New Roman" w:cs="Times New Roman"/>
+        </w:rPr>
+      </w:pPr>
+      <w:r>
+        <w:rPr>
+          <w:rFonts w:ascii="Times New Roman" w:hAnsi="Times New Roman" w:cs="Times New Roman"/>
+        </w:rPr>
+        <w:t xml:space="preserve">Can maintenance costs be predicted based on developmental temperature in relation to predictions of how these costs would change across temperature gradients? </w:t>
+      </w:r>
+      <w:r>
+        <w:rPr>
+          <w:rFonts w:ascii="Times New Roman" w:hAnsi="Times New Roman" w:cs="Times New Roman"/>
+        </w:rPr>
+        <w:t xml:space="preserve"> </w:t>
+      </w:r>
+      <w:r>
+        <w:rPr>
+          <w:rFonts w:ascii="Times New Roman" w:hAnsi="Times New Roman" w:cs="Times New Roman"/>
+        </w:rPr>
+        <w:t xml:space="preserve"> </w:t>
+      </w:r>
+    </w:p>
+    <w:p>
+      <w:pPr>
+        <w:pStyle w:val="ListParagraph"/>
+        <w:numPr>
+          <w:ilvl w:val="2"/>
+          <w:numId w:val="1"/>
+        </w:numPr>
+        <w:rPr>
+          <w:rFonts w:ascii="Times New Roman" w:hAnsi="Times New Roman" w:cs="Times New Roman"/>
+        </w:rPr>
+      </w:pPr>
+      <w:r>
+        <w:rPr>
+          <w:rFonts w:ascii="Times New Roman" w:hAnsi="Times New Roman" w:cs="Times New Roman"/>
+        </w:rPr>
+        <w:t>Here, we test if</w:t>
+      </w:r>
+      <w:r>
+        <w:rPr>
+          <w:rFonts w:ascii="Times New Roman" w:hAnsi="Times New Roman" w:cs="Times New Roman"/>
+        </w:rPr>
+        <w:t xml:space="preserve"> decreasing structural costs (EG)  for cold incubated individuals and increasing structural costs for hot incubated individuals accurately predict </w:t>
+      </w:r>
+      <w:r>
+        <w:rPr>
+          <w:rFonts w:ascii="Times New Roman" w:hAnsi="Times New Roman" w:cs="Times New Roman"/>
+        </w:rPr>
+        <w:t xml:space="preserve">the </w:t>
+      </w:r>
+      <w:r>
+        <w:rPr>
+          <w:rFonts w:ascii="Times New Roman" w:hAnsi="Times New Roman" w:cs="Times New Roman"/>
+        </w:rPr>
+        <w:t xml:space="preserve">developmental time and offspring body </w:t>
+      </w:r>
+      <w:proofErr w:type="gramStart"/>
+      <w:r>
+        <w:rPr>
+          <w:rFonts w:ascii="Times New Roman" w:hAnsi="Times New Roman" w:cs="Times New Roman"/>
+        </w:rPr>
+        <w:t>mass</w:t>
+      </w:r>
+      <w:proofErr w:type="gramEnd"/>
+      <w:r>
+        <w:rPr>
+          <w:rFonts w:ascii="Times New Roman" w:hAnsi="Times New Roman" w:cs="Times New Roman"/>
+        </w:rPr>
+        <w:t xml:space="preserve"> </w:t>
+      </w:r>
+    </w:p>
+    <w:p>
+      <w:pPr>
+        <w:pStyle w:val="ListParagraph"/>
+        <w:numPr>
+          <w:ilvl w:val="0"/>
+          <w:numId w:val="1"/>
+        </w:numPr>
+        <w:rPr>
+          <w:rFonts w:ascii="Times New Roman" w:hAnsi="Times New Roman" w:cs="Times New Roman"/>
+        </w:rPr>
+      </w:pPr>
+      <w:r>
+        <w:rPr>
+          <w:rFonts w:ascii="Times New Roman" w:hAnsi="Times New Roman" w:cs="Times New Roman"/>
+        </w:rPr>
+        <w:t>Can DEB model capture the developmental effects of yolk ablation experiments at different incubation temperatures (23C &amp; 28C)?</w:t>
+      </w:r>
+    </w:p>
+    <w:p>
+      <w:pPr>
+        <w:rPr>
+          <w:rFonts w:ascii="Times New Roman" w:hAnsi="Times New Roman" w:cs="Times New Roman"/>
+          <w:b/>
+          <w:bCs/>
+        </w:rPr>
+      </w:pPr>
+    </w:p>
+    <w:p>
+      <w:pPr>
+        <w:rPr>
+          <w:rFonts w:ascii="Times New Roman" w:hAnsi="Times New Roman" w:cs="Times New Roman"/>
+          <w:b/>
+          <w:bCs/>
+        </w:rPr>
+      </w:pPr>
+    </w:p>
+    <w:p>
+      <w:pPr>
+        <w:rPr>
+          <w:rFonts w:ascii="Times New Roman" w:hAnsi="Times New Roman" w:cs="Times New Roman"/>
+        </w:rPr>
+      </w:pPr>
+      <w:r>
+        <w:rPr>
+          <w:rFonts w:ascii="Times New Roman" w:hAnsi="Times New Roman" w:cs="Times New Roman"/>
+        </w:rPr>
+        <w:t xml:space="preserve">Converting proton gradient and protein function at higher temperatures. How can we capture the inefficiency of aerobic respiration at higher temperatures.  </w:t>
+      </w:r>
+    </w:p>
+    <w:p>
+      <w:pPr>
+        <w:rPr>
+          <w:rFonts w:ascii="Times New Roman" w:hAnsi="Times New Roman" w:cs="Times New Roman"/>
+          <w:b/>
+          <w:bCs/>
+        </w:rPr>
+      </w:pPr>
+    </w:p>
+    <w:p>
+      <w:pPr>
+        <w:rPr>
+          <w:rFonts w:ascii="Times New Roman" w:hAnsi="Times New Roman" w:cs="Times New Roman"/>
+        </w:rPr>
+      </w:pPr>
+      <w:r>
+        <w:rPr>
+          <w:rFonts w:ascii="Times New Roman" w:hAnsi="Times New Roman" w:cs="Times New Roman"/>
+          <w:b/>
+          <w:bCs/>
+        </w:rPr>
+        <w:t xml:space="preserve">Code links: </w:t>
+      </w:r>
+    </w:p>
+    <w:p>
+      <w:pPr>
+        <w:rPr>
+          <w:rFonts w:ascii="Times New Roman" w:hAnsi="Times New Roman" w:cs="Times New Roman"/>
+        </w:rPr>
+      </w:pPr>
+      <w:r>
+        <w:rPr>
+          <w:rFonts w:ascii="Times New Roman" w:hAnsi="Times New Roman" w:cs="Times New Roman"/>
+        </w:rPr>
+        <w:t xml:space="preserve">Insilco DEB experiment code - </w:t>
+      </w:r>
+      <w:r>
+        <w:rPr>
+          <w:rFonts w:ascii="Times New Roman" w:hAnsi="Times New Roman" w:cs="Times New Roman"/>
+        </w:rPr>
+        <w:t>for Mike</w:t>
+      </w:r>
+    </w:p>
+    <w:p>
+      <w:pPr>
+        <w:rPr>
+          <w:rFonts w:ascii="Times New Roman" w:hAnsi="Times New Roman" w:cs="Times New Roman"/>
+        </w:rPr>
+      </w:pPr>
+    </w:p>
+    <w:p>
+      <w:pPr>
+        <w:pStyle w:val="ListParagraph"/>
+        <w:numPr>
+          <w:ilvl w:val="0"/>
+          <w:numId w:val="2"/>
+        </w:numPr>
+        <w:rPr>
+          <w:rFonts w:ascii="Times New Roman" w:hAnsi="Times New Roman" w:cs="Times New Roman"/>
+        </w:rPr>
+      </w:pPr>
+      <w:hyperlink r:id="rId5" w:history="1">
+        <w:r>
+          <w:rPr>
+            <w:rStyle w:val="Hyperlink"/>
+            <w:rFonts w:ascii="Times New Roman" w:hAnsi="Times New Roman" w:cs="Times New Roman"/>
+          </w:rPr>
+          <w:t>Anal</w:t>
+        </w:r>
+        <w:r>
+          <w:rPr>
+            <w:rStyle w:val="Hyperlink"/>
+            <w:rFonts w:ascii="Times New Roman" w:hAnsi="Times New Roman" w:cs="Times New Roman"/>
+          </w:rPr>
+          <w:t>y</w:t>
+        </w:r>
+        <w:r>
+          <w:rPr>
+            <w:rStyle w:val="Hyperlink"/>
+            <w:rFonts w:ascii="Times New Roman" w:hAnsi="Times New Roman" w:cs="Times New Roman"/>
+          </w:rPr>
+          <w:t>sis</w:t>
+        </w:r>
+      </w:hyperlink>
+      <w:r>
+        <w:rPr>
+          <w:rFonts w:ascii="Times New Roman" w:hAnsi="Times New Roman" w:cs="Times New Roman"/>
+        </w:rPr>
+        <w:t xml:space="preserve">: </w:t>
+      </w:r>
+    </w:p>
+    <w:p>
+      <w:pPr>
+        <w:pStyle w:val="ListParagraph"/>
+        <w:numPr>
+          <w:ilvl w:val="0"/>
+          <w:numId w:val="2"/>
+        </w:numPr>
+        <w:rPr>
+          <w:rFonts w:ascii="Times New Roman" w:hAnsi="Times New Roman" w:cs="Times New Roman"/>
+        </w:rPr>
+      </w:pPr>
+      <w:hyperlink r:id="rId6" w:history="1">
+        <w:r>
+          <w:rPr>
+            <w:rStyle w:val="Hyperlink"/>
+            <w:rFonts w:ascii="Times New Roman" w:hAnsi="Times New Roman" w:cs="Times New Roman"/>
+          </w:rPr>
+          <w:t>Main functions</w:t>
+        </w:r>
+      </w:hyperlink>
+      <w:r>
+        <w:rPr>
+          <w:rFonts w:ascii="Times New Roman" w:hAnsi="Times New Roman" w:cs="Times New Roman"/>
+        </w:rPr>
+        <w:t>:</w:t>
+      </w:r>
+    </w:p>
+    <w:p>
+      <w:pPr>
+        <w:pStyle w:val="ListParagraph"/>
+        <w:numPr>
+          <w:ilvl w:val="0"/>
+          <w:numId w:val="2"/>
+        </w:numPr>
+        <w:rPr>
+          <w:rFonts w:ascii="Times New Roman" w:hAnsi="Times New Roman" w:cs="Times New Roman"/>
+        </w:rPr>
+      </w:pPr>
+      <w:hyperlink r:id="rId7" w:history="1">
+        <w:r>
+          <w:rPr>
+            <w:rStyle w:val="Hyperlink"/>
+            <w:rFonts w:ascii="Times New Roman" w:hAnsi="Times New Roman" w:cs="Times New Roman"/>
+          </w:rPr>
+          <w:t>DEB egg simulation function</w:t>
+        </w:r>
+      </w:hyperlink>
+      <w:r>
+        <w:rPr>
+          <w:rFonts w:ascii="Times New Roman" w:hAnsi="Times New Roman" w:cs="Times New Roman"/>
+        </w:rPr>
+        <w:t xml:space="preserve">: </w:t>
+      </w:r>
+    </w:p>
+    <w:p>
+      <w:pPr>
+        <w:pStyle w:val="ListParagraph"/>
+        <w:numPr>
+          <w:ilvl w:val="0"/>
+          <w:numId w:val="2"/>
+        </w:numPr>
+        <w:rPr>
+          <w:rFonts w:ascii="Times New Roman" w:hAnsi="Times New Roman" w:cs="Times New Roman"/>
+        </w:rPr>
+      </w:pPr>
+      <w:hyperlink r:id="rId8" w:history="1">
+        <w:proofErr w:type="spellStart"/>
+        <w:r>
+          <w:rPr>
+            <w:rStyle w:val="Hyperlink"/>
+            <w:rFonts w:ascii="Times New Roman" w:hAnsi="Times New Roman" w:cs="Times New Roman"/>
+          </w:rPr>
+          <w:t>Matlab</w:t>
+        </w:r>
+        <w:proofErr w:type="spellEnd"/>
+        <w:r>
+          <w:rPr>
+            <w:rStyle w:val="Hyperlink"/>
+            <w:rFonts w:ascii="Times New Roman" w:hAnsi="Times New Roman" w:cs="Times New Roman"/>
+          </w:rPr>
+          <w:t xml:space="preserve"> parameters used in </w:t>
+        </w:r>
+        <w:proofErr w:type="spellStart"/>
+        <w:r>
+          <w:rPr>
+            <w:rStyle w:val="Hyperlink"/>
+            <w:rFonts w:ascii="Times New Roman" w:hAnsi="Times New Roman" w:cs="Times New Roman"/>
+          </w:rPr>
+          <w:t>run.DEB.sim</w:t>
+        </w:r>
+        <w:proofErr w:type="spellEnd"/>
+        <w:r>
+          <w:rPr>
+            <w:rStyle w:val="Hyperlink"/>
+            <w:rFonts w:ascii="Times New Roman" w:hAnsi="Times New Roman" w:cs="Times New Roman"/>
+          </w:rPr>
+          <w:t>:</w:t>
+        </w:r>
+      </w:hyperlink>
+      <w:r>
+        <w:rPr>
+          <w:rFonts w:ascii="Times New Roman" w:hAnsi="Times New Roman" w:cs="Times New Roman"/>
+        </w:rPr>
+        <w:t xml:space="preserve"> </w:t>
+      </w:r>
+    </w:p>
+    <w:p>
+      <w:pPr>
+        <w:rPr>
+          <w:rFonts w:ascii="Times New Roman" w:hAnsi="Times New Roman" w:cs="Times New Roman"/>
+          <w:b/>
+          <w:bCs/>
+        </w:rPr>
+      </w:pPr>
+    </w:p>
+    <w:p>
+      <w:pPr>
+        <w:rPr>
+          <w:rFonts w:ascii="Times New Roman" w:hAnsi="Times New Roman" w:cs="Times New Roman"/>
+          <w:b/>
+          <w:bCs/>
+        </w:rPr>
+      </w:pPr>
+    </w:p>
+    <w:p>
+      <w:pPr>
+        <w:rPr>
+          <w:rFonts w:ascii="Times New Roman" w:hAnsi="Times New Roman" w:cs="Times New Roman"/>
+          <w:b/>
+          <w:bCs/>
+        </w:rPr>
+      </w:pPr>
+    </w:p>
     <w:p>
       <w:pPr>
         <w:rPr>
@@ -53,7 +454,7 @@
                     <pic:cNvPicPr/>
                   </pic:nvPicPr>
                   <pic:blipFill>
-                    <a:blip r:embed="rId4"/>
+                    <a:blip r:embed="rId9"/>
                     <a:stretch>
                       <a:fillRect/>
                     </a:stretch>
@@ -238,6 +639,7 @@
           <w:b/>
           <w:bCs/>
         </w:rPr>
+        <w:lastRenderedPageBreak/>
         <w:t>2| Methods</w:t>
       </w:r>
     </w:p>
@@ -623,14 +1025,7 @@
         <w:rPr>
           <w:rFonts w:ascii="Times New Roman" w:hAnsi="Times New Roman" w:cs="Times New Roman"/>
         </w:rPr>
-        <w:t xml:space="preserve">’ incubation treatments (29.3 d; Table 1). Mass </w:t>
-      </w:r>
-      <w:r>
-        <w:rPr>
-          <w:rFonts w:ascii="Times New Roman" w:hAnsi="Times New Roman" w:cs="Times New Roman"/>
-        </w:rPr>
-        <w:lastRenderedPageBreak/>
-        <w:t xml:space="preserve">(g) was higher (0.116 g) in </w:t>
+        <w:t xml:space="preserve">’ incubation treatments (29.3 d; Table 1). Mass (g) was higher (0.116 g) in </w:t>
       </w:r>
       <w:r>
         <w:rPr>
@@ -745,7 +1140,7 @@
                     <pic:cNvPicPr/>
                   </pic:nvPicPr>
                   <pic:blipFill>
-                    <a:blip r:embed="rId5"/>
+                    <a:blip r:embed="rId10"/>
                     <a:stretch>
                       <a:fillRect/>
                     </a:stretch>
@@ -945,6 +1340,7 @@
         <w:rPr>
           <w:rFonts w:ascii="Times New Roman" w:hAnsi="Times New Roman" w:cs="Times New Roman"/>
         </w:rPr>
+        <w:lastRenderedPageBreak/>
         <w:t xml:space="preserve">3.3  </w:t>
       </w:r>
       <w:r>
@@ -1490,11 +1886,10 @@
           <w:color w:val="000000"/>
           <w:lang w:eastAsia="en-GB"/>
         </w:rPr>
-        <w:lastRenderedPageBreak/>
         <w:drawing>
-          <wp:inline distT="0" distB="0" distL="0" distR="0" wp14:anchorId="7C31040E" wp14:editId="7EF51FE0">
-            <wp:extent cx="5943600" cy="502285"/>
-            <wp:effectExtent l="0" t="0" r="0" b="5715"/>
+          <wp:inline distT="0" distB="0" distL="0" distR="0" wp14:anchorId="7C31040E" wp14:editId="58F41F61">
+            <wp:extent cx="5963894" cy="504000"/>
+            <wp:effectExtent l="0" t="0" r="0" b="4445"/>
             <wp:docPr id="859770983" name="Picture 1"/>
             <wp:cNvGraphicFramePr>
               <a:graphicFrameLocks xmlns:a="http://schemas.openxmlformats.org/drawingml/2006/main" noChangeAspect="1"/>
@@ -1507,7 +1902,7 @@
                     <pic:cNvPicPr/>
                   </pic:nvPicPr>
                   <pic:blipFill>
-                    <a:blip r:embed="rId6"/>
+                    <a:blip r:embed="rId11"/>
                     <a:stretch>
                       <a:fillRect/>
                     </a:stretch>
@@ -1515,7 +1910,7 @@
                   <pic:spPr>
                     <a:xfrm>
                       <a:off x="0" y="0"/>
-                      <a:ext cx="5943600" cy="502285"/>
+                      <a:ext cx="5963894" cy="504000"/>
                     </a:xfrm>
                     <a:prstGeom prst="rect">
                       <a:avLst/>
@@ -1527,6 +1922,312 @@
           </wp:inline>
         </w:drawing>
       </w:r>
+    </w:p>
+    <w:p>
+      <w:pPr>
+        <w:rPr>
+          <w:rFonts w:ascii="Times New Roman" w:eastAsia="Times New Roman" w:hAnsi="Times New Roman" w:cs="Times New Roman"/>
+          <w:color w:val="000000"/>
+          <w:lang w:eastAsia="en-GB"/>
+        </w:rPr>
+      </w:pPr>
+    </w:p>
+    <w:p>
+      <w:pPr>
+        <w:rPr>
+          <w:rFonts w:ascii="Times New Roman" w:eastAsia="Times New Roman" w:hAnsi="Times New Roman" w:cs="Times New Roman"/>
+          <w:color w:val="000000"/>
+          <w:lang w:eastAsia="en-GB"/>
+        </w:rPr>
+      </w:pPr>
+    </w:p>
+    <w:p>
+      <w:pPr>
+        <w:rPr>
+          <w:rFonts w:ascii="Times New Roman" w:eastAsia="Times New Roman" w:hAnsi="Times New Roman" w:cs="Times New Roman"/>
+          <w:color w:val="000000"/>
+          <w:lang w:eastAsia="en-GB"/>
+        </w:rPr>
+      </w:pPr>
+    </w:p>
+    <w:p>
+      <w:pPr>
+        <w:rPr>
+          <w:rFonts w:ascii="Times New Roman" w:eastAsia="Times New Roman" w:hAnsi="Times New Roman" w:cs="Times New Roman"/>
+          <w:i/>
+          <w:iCs/>
+          <w:color w:val="000000"/>
+          <w:lang w:eastAsia="en-GB"/>
+        </w:rPr>
+      </w:pPr>
+      <w:r>
+        <w:rPr>
+          <w:rFonts w:ascii="Times New Roman" w:eastAsia="Times New Roman" w:hAnsi="Times New Roman" w:cs="Times New Roman"/>
+          <w:i/>
+          <w:iCs/>
+          <w:color w:val="000000"/>
+          <w:lang w:eastAsia="en-GB"/>
+        </w:rPr>
+        <w:t>3.4</w:t>
+      </w:r>
+      <w:r>
+        <w:rPr>
+          <w:rFonts w:ascii="Times New Roman" w:eastAsia="Times New Roman" w:hAnsi="Times New Roman" w:cs="Times New Roman"/>
+          <w:i/>
+          <w:iCs/>
+          <w:color w:val="000000"/>
+          <w:lang w:eastAsia="en-GB"/>
+        </w:rPr>
+        <w:t xml:space="preserve"> Changing the ‘zoom factor’ under varying developmental temperatures predict hatchling mass and developmental times?</w:t>
+      </w:r>
+    </w:p>
+    <w:p>
+      <w:pPr>
+        <w:rPr>
+          <w:rFonts w:ascii="Times New Roman" w:eastAsia="Times New Roman" w:hAnsi="Times New Roman" w:cs="Times New Roman"/>
+          <w:color w:val="000000"/>
+          <w:lang w:eastAsia="en-GB"/>
+        </w:rPr>
+      </w:pPr>
+      <w:r>
+        <w:rPr>
+          <w:rFonts w:ascii="Times New Roman" w:eastAsia="Times New Roman" w:hAnsi="Times New Roman" w:cs="Times New Roman"/>
+          <w:color w:val="000000"/>
+          <w:lang w:eastAsia="en-GB"/>
+        </w:rPr>
+        <w:t>H</w:t>
+      </w:r>
+      <w:r>
+        <w:rPr>
+          <w:rFonts w:ascii="Times New Roman" w:eastAsia="Times New Roman" w:hAnsi="Times New Roman" w:cs="Times New Roman"/>
+          <w:color w:val="000000"/>
+          <w:lang w:eastAsia="en-GB"/>
+        </w:rPr>
+        <w:t xml:space="preserve">ere </w:t>
+      </w:r>
+      <w:r>
+        <w:rPr>
+          <w:rFonts w:ascii="Times New Roman" w:eastAsia="Times New Roman" w:hAnsi="Times New Roman" w:cs="Times New Roman"/>
+          <w:color w:val="000000"/>
+          <w:lang w:eastAsia="en-GB"/>
+        </w:rPr>
+        <w:t xml:space="preserve">we ran simulations where the scaling factor </w:t>
+      </w:r>
+      <w:r>
+        <w:rPr>
+          <w:rFonts w:ascii="Times New Roman" w:eastAsia="Times New Roman" w:hAnsi="Times New Roman" w:cs="Times New Roman"/>
+          <w:color w:val="000000"/>
+          <w:lang w:eastAsia="en-GB"/>
+        </w:rPr>
+        <w:t>"</w:t>
+      </w:r>
+      <w:proofErr w:type="spellStart"/>
+      <w:r>
+        <w:rPr>
+          <w:rFonts w:ascii="Times New Roman" w:eastAsia="Times New Roman" w:hAnsi="Times New Roman" w:cs="Times New Roman"/>
+          <w:color w:val="000000"/>
+          <w:lang w:eastAsia="en-GB"/>
+        </w:rPr>
+        <w:t>z_mult</w:t>
+      </w:r>
+      <w:proofErr w:type="spellEnd"/>
+      <w:r>
+        <w:rPr>
+          <w:rFonts w:ascii="Times New Roman" w:eastAsia="Times New Roman" w:hAnsi="Times New Roman" w:cs="Times New Roman"/>
+          <w:color w:val="000000"/>
+          <w:lang w:eastAsia="en-GB"/>
+        </w:rPr>
+        <w:t xml:space="preserve">" </w:t>
+      </w:r>
+      <w:r>
+        <w:rPr>
+          <w:rFonts w:ascii="Times New Roman" w:eastAsia="Times New Roman" w:hAnsi="Times New Roman" w:cs="Times New Roman"/>
+          <w:color w:val="000000"/>
+          <w:lang w:eastAsia="en-GB"/>
+        </w:rPr>
+        <w:t xml:space="preserve">was manipulated for the following parameters: </w:t>
+      </w:r>
+      <w:proofErr w:type="spellStart"/>
+      <w:r>
+        <w:rPr>
+          <w:rFonts w:ascii="Times New Roman" w:eastAsia="Times New Roman" w:hAnsi="Times New Roman" w:cs="Times New Roman"/>
+          <w:color w:val="000000"/>
+          <w:lang w:eastAsia="en-GB"/>
+        </w:rPr>
+        <w:t>E_Hb</w:t>
+      </w:r>
+      <w:proofErr w:type="spellEnd"/>
+      <w:r>
+        <w:rPr>
+          <w:rFonts w:ascii="Times New Roman" w:eastAsia="Times New Roman" w:hAnsi="Times New Roman" w:cs="Times New Roman"/>
+          <w:color w:val="000000"/>
+          <w:lang w:eastAsia="en-GB"/>
+        </w:rPr>
+        <w:t xml:space="preserve"> - Maturity at birth (J), </w:t>
+      </w:r>
+      <w:proofErr w:type="spellStart"/>
+      <w:r>
+        <w:rPr>
+          <w:rFonts w:ascii="Times New Roman" w:eastAsia="Times New Roman" w:hAnsi="Times New Roman" w:cs="Times New Roman"/>
+          <w:color w:val="000000"/>
+          <w:lang w:eastAsia="en-GB"/>
+        </w:rPr>
+        <w:t>E_Ho</w:t>
+      </w:r>
+      <w:proofErr w:type="spellEnd"/>
+      <w:r>
+        <w:rPr>
+          <w:rFonts w:ascii="Times New Roman" w:eastAsia="Times New Roman" w:hAnsi="Times New Roman" w:cs="Times New Roman"/>
+          <w:color w:val="000000"/>
+          <w:lang w:eastAsia="en-GB"/>
+        </w:rPr>
+        <w:t xml:space="preserve"> - Maturity of embryo at oviposition (J)</w:t>
+      </w:r>
+      <w:r>
+        <w:rPr>
+          <w:rFonts w:ascii="Times New Roman" w:eastAsia="Times New Roman" w:hAnsi="Times New Roman" w:cs="Times New Roman"/>
+          <w:color w:val="000000"/>
+          <w:lang w:eastAsia="en-GB"/>
+        </w:rPr>
+        <w:t xml:space="preserve">, </w:t>
+      </w:r>
+      <w:proofErr w:type="spellStart"/>
+      <w:r>
+        <w:rPr>
+          <w:rFonts w:ascii="Times New Roman" w:eastAsia="Times New Roman" w:hAnsi="Times New Roman" w:cs="Times New Roman"/>
+          <w:color w:val="000000"/>
+          <w:lang w:eastAsia="en-GB"/>
+        </w:rPr>
+        <w:t>E_Hp</w:t>
+      </w:r>
+      <w:proofErr w:type="spellEnd"/>
+      <w:r>
+        <w:rPr>
+          <w:rFonts w:ascii="Times New Roman" w:eastAsia="Times New Roman" w:hAnsi="Times New Roman" w:cs="Times New Roman"/>
+          <w:color w:val="000000"/>
+          <w:lang w:eastAsia="en-GB"/>
+        </w:rPr>
+        <w:t xml:space="preserve"> - Maturity at puberty (J)</w:t>
+      </w:r>
+      <w:r>
+        <w:rPr>
+          <w:rFonts w:ascii="Times New Roman" w:eastAsia="Times New Roman" w:hAnsi="Times New Roman" w:cs="Times New Roman"/>
+          <w:color w:val="000000"/>
+          <w:lang w:eastAsia="en-GB"/>
+        </w:rPr>
+        <w:t xml:space="preserve">, </w:t>
+      </w:r>
+      <w:proofErr w:type="spellStart"/>
+      <w:r>
+        <w:rPr>
+          <w:rFonts w:ascii="Times New Roman" w:eastAsia="Times New Roman" w:hAnsi="Times New Roman" w:cs="Times New Roman"/>
+          <w:color w:val="000000"/>
+          <w:lang w:eastAsia="en-GB"/>
+        </w:rPr>
+        <w:t>h_a</w:t>
+      </w:r>
+      <w:proofErr w:type="spellEnd"/>
+      <w:r>
+        <w:rPr>
+          <w:rFonts w:ascii="Times New Roman" w:eastAsia="Times New Roman" w:hAnsi="Times New Roman" w:cs="Times New Roman"/>
+          <w:color w:val="000000"/>
+          <w:lang w:eastAsia="en-GB"/>
+        </w:rPr>
+        <w:t xml:space="preserve"> (Weibull ageing acceleration (1/h2)</w:t>
+      </w:r>
+      <w:r>
+        <w:rPr>
+          <w:rFonts w:ascii="Times New Roman" w:eastAsia="Times New Roman" w:hAnsi="Times New Roman" w:cs="Times New Roman"/>
+          <w:color w:val="000000"/>
+          <w:lang w:eastAsia="en-GB"/>
+        </w:rPr>
+        <w:t xml:space="preserve">. The scaling for these parameters </w:t>
+      </w:r>
+      <w:proofErr w:type="gramStart"/>
+      <w:r>
+        <w:rPr>
+          <w:rFonts w:ascii="Times New Roman" w:eastAsia="Times New Roman" w:hAnsi="Times New Roman" w:cs="Times New Roman"/>
+          <w:color w:val="000000"/>
+          <w:lang w:eastAsia="en-GB"/>
+        </w:rPr>
+        <w:t>have</w:t>
+      </w:r>
+      <w:proofErr w:type="gramEnd"/>
+      <w:r>
+        <w:rPr>
+          <w:rFonts w:ascii="Times New Roman" w:eastAsia="Times New Roman" w:hAnsi="Times New Roman" w:cs="Times New Roman"/>
+          <w:color w:val="000000"/>
+          <w:lang w:eastAsia="en-GB"/>
+        </w:rPr>
+        <w:t xml:space="preserve"> been changed while not changing the scaling factor of the energy content of the egg (EO). </w:t>
+      </w:r>
+    </w:p>
+    <w:p>
+      <w:pPr>
+        <w:rPr>
+          <w:rFonts w:ascii="Times New Roman" w:eastAsia="Times New Roman" w:hAnsi="Times New Roman" w:cs="Times New Roman"/>
+          <w:color w:val="000000"/>
+          <w:lang w:eastAsia="en-GB"/>
+        </w:rPr>
+      </w:pPr>
+    </w:p>
+    <w:p>
+      <w:pPr>
+        <w:rPr>
+          <w:rFonts w:ascii="Times New Roman" w:eastAsia="Times New Roman" w:hAnsi="Times New Roman" w:cs="Times New Roman"/>
+          <w:color w:val="000000"/>
+          <w:lang w:eastAsia="en-GB"/>
+        </w:rPr>
+      </w:pPr>
+      <w:r>
+        <w:rPr>
+          <w:rFonts w:ascii="Times New Roman" w:eastAsia="Times New Roman" w:hAnsi="Times New Roman" w:cs="Times New Roman"/>
+          <w:color w:val="000000"/>
+          <w:lang w:eastAsia="en-GB"/>
+        </w:rPr>
+        <w:drawing>
+          <wp:inline distT="0" distB="0" distL="0" distR="0" wp14:anchorId="4A764C03" wp14:editId="05E3E4D8">
+            <wp:extent cx="5943600" cy="447675"/>
+            <wp:effectExtent l="0" t="0" r="0" b="0"/>
+            <wp:docPr id="579644839" name="Picture 1"/>
+            <wp:cNvGraphicFramePr>
+              <a:graphicFrameLocks xmlns:a="http://schemas.openxmlformats.org/drawingml/2006/main" noChangeAspect="1"/>
+            </wp:cNvGraphicFramePr>
+            <a:graphic xmlns:a="http://schemas.openxmlformats.org/drawingml/2006/main">
+              <a:graphicData uri="http://schemas.openxmlformats.org/drawingml/2006/picture">
+                <pic:pic xmlns:pic="http://schemas.openxmlformats.org/drawingml/2006/picture">
+                  <pic:nvPicPr>
+                    <pic:cNvPr id="579644839" name=""/>
+                    <pic:cNvPicPr/>
+                  </pic:nvPicPr>
+                  <pic:blipFill>
+                    <a:blip r:embed="rId12"/>
+                    <a:stretch>
+                      <a:fillRect/>
+                    </a:stretch>
+                  </pic:blipFill>
+                  <pic:spPr>
+                    <a:xfrm>
+                      <a:off x="0" y="0"/>
+                      <a:ext cx="5943600" cy="447675"/>
+                    </a:xfrm>
+                    <a:prstGeom prst="rect">
+                      <a:avLst/>
+                    </a:prstGeom>
+                  </pic:spPr>
+                </pic:pic>
+              </a:graphicData>
+            </a:graphic>
+          </wp:inline>
+        </w:drawing>
+      </w:r>
+    </w:p>
+    <w:p>
+      <w:pPr>
+        <w:rPr>
+          <w:rFonts w:ascii="Times New Roman" w:hAnsi="Times New Roman" w:cs="Times New Roman"/>
+        </w:rPr>
+      </w:pPr>
     </w:p>
     <w:p>
       <w:pPr>
@@ -1570,7 +2271,7 @@
                     <pic:cNvPicPr/>
                   </pic:nvPicPr>
                   <pic:blipFill>
-                    <a:blip r:embed="rId7"/>
+                    <a:blip r:embed="rId13"/>
                     <a:stretch>
                       <a:fillRect/>
                     </a:stretch>
@@ -2132,7 +2833,7 @@
                     <pic:cNvPicPr/>
                   </pic:nvPicPr>
                   <pic:blipFill>
-                    <a:blip r:embed="rId8"/>
+                    <a:blip r:embed="rId14"/>
                     <a:stretch>
                       <a:fillRect/>
                     </a:stretch>
@@ -2161,6 +2862,219 @@
     </w:sectPr>
   </w:body>
 </w:document>
+</file>
+
+<file path=word/numbering.xml><?xml version="1.0" encoding="utf-8"?>
+<w:numbering xmlns:wpc="http://schemas.microsoft.com/office/word/2010/wordprocessingCanvas" xmlns:cx="http://schemas.microsoft.com/office/drawing/2014/chartex" xmlns:cx1="http://schemas.microsoft.com/office/drawing/2015/9/8/chartex" xmlns:cx2="http://schemas.microsoft.com/office/drawing/2015/10/21/chartex" xmlns:cx3="http://schemas.microsoft.com/office/drawing/2016/5/9/chartex" xmlns:cx4="http://schemas.microsoft.com/office/drawing/2016/5/10/chartex" xmlns:cx5="http://schemas.microsoft.com/office/drawing/2016/5/11/chartex" xmlns:cx6="http://schemas.microsoft.com/office/drawing/2016/5/12/chartex" xmlns:cx7="http://schemas.microsoft.com/office/drawing/2016/5/13/chartex" xmlns:cx8="http://schemas.microsoft.com/office/drawing/2016/5/14/chartex" xmlns:mc="http://schemas.openxmlformats.org/markup-compatibility/2006" xmlns:aink="http://schemas.microsoft.com/office/drawing/2016/ink" xmlns:am3d="http://schemas.microsoft.com/office/drawing/2017/model3d" xmlns:o="urn:schemas-microsoft-com:office:office" xmlns:oel="http://schemas.microsoft.com/office/2019/extlst" xmlns:r="http://schemas.openxmlformats.org/officeDocument/2006/relationships" xmlns:m="http://schemas.openxmlformats.org/officeDocument/2006/math" xmlns:v="urn:schemas-microsoft-com:vml" xmlns:wp14="http://schemas.microsoft.com/office/word/2010/wordprocessingDrawing" xmlns:wp="http://schemas.openxmlformats.org/drawingml/2006/wordprocessingDrawing" xmlns:w10="urn:schemas-microsoft-com:office:word" xmlns:w="http://schemas.openxmlformats.org/wordprocessingml/2006/main" xmlns:w14="http://schemas.microsoft.com/office/word/2010/wordml" xmlns:w15="http://schemas.microsoft.com/office/word/2012/wordml" xmlns:w16cex="http://schemas.microsoft.com/office/word/2018/wordml/cex" xmlns:w16cid="http://schemas.microsoft.com/office/word/2016/wordml/cid" xmlns:w16="http://schemas.microsoft.com/office/word/2018/wordml" xmlns:w16sdtdh="http://schemas.microsoft.com/office/word/2020/wordml/sdtdatahash" xmlns:w16se="http://schemas.microsoft.com/office/word/2015/wordml/symex" xmlns:wpg="http://schemas.microsoft.com/office/word/2010/wordprocessingGroup" xmlns:wpi="http://schemas.microsoft.com/office/word/2010/wordprocessingInk" xmlns:wne="http://schemas.microsoft.com/office/word/2006/wordml" xmlns:wps="http://schemas.microsoft.com/office/word/2010/wordprocessingShape" mc:Ignorable="w14 w15 w16se w16cid w16 w16cex w16sdtdh wp14">
+  <w:abstractNum w:abstractNumId="0" w15:restartNumberingAfterBreak="0">
+    <w:nsid w:val="352C0AF8"/>
+    <w:multiLevelType w:val="hybridMultilevel"/>
+    <w:tmpl w:val="C58C17CA"/>
+    <w:lvl w:ilvl="0" w:tplc="08090011">
+      <w:start w:val="1"/>
+      <w:numFmt w:val="decimal"/>
+      <w:lvlText w:val="%1)"/>
+      <w:lvlJc w:val="left"/>
+      <w:pPr>
+        <w:ind w:left="720" w:hanging="360"/>
+      </w:pPr>
+      <w:rPr>
+        <w:rFonts w:hint="default"/>
+      </w:rPr>
+    </w:lvl>
+    <w:lvl w:ilvl="1" w:tplc="08090019">
+      <w:start w:val="1"/>
+      <w:numFmt w:val="lowerLetter"/>
+      <w:lvlText w:val="%2."/>
+      <w:lvlJc w:val="left"/>
+      <w:pPr>
+        <w:ind w:left="1440" w:hanging="360"/>
+      </w:pPr>
+    </w:lvl>
+    <w:lvl w:ilvl="2" w:tplc="0809001B">
+      <w:start w:val="1"/>
+      <w:numFmt w:val="lowerRoman"/>
+      <w:lvlText w:val="%3."/>
+      <w:lvlJc w:val="right"/>
+      <w:pPr>
+        <w:ind w:left="2160" w:hanging="180"/>
+      </w:pPr>
+    </w:lvl>
+    <w:lvl w:ilvl="3" w:tplc="0809000F" w:tentative="1">
+      <w:start w:val="1"/>
+      <w:numFmt w:val="decimal"/>
+      <w:lvlText w:val="%4."/>
+      <w:lvlJc w:val="left"/>
+      <w:pPr>
+        <w:ind w:left="2880" w:hanging="360"/>
+      </w:pPr>
+    </w:lvl>
+    <w:lvl w:ilvl="4" w:tplc="08090019" w:tentative="1">
+      <w:start w:val="1"/>
+      <w:numFmt w:val="lowerLetter"/>
+      <w:lvlText w:val="%5."/>
+      <w:lvlJc w:val="left"/>
+      <w:pPr>
+        <w:ind w:left="3600" w:hanging="360"/>
+      </w:pPr>
+    </w:lvl>
+    <w:lvl w:ilvl="5" w:tplc="0809001B" w:tentative="1">
+      <w:start w:val="1"/>
+      <w:numFmt w:val="lowerRoman"/>
+      <w:lvlText w:val="%6."/>
+      <w:lvlJc w:val="right"/>
+      <w:pPr>
+        <w:ind w:left="4320" w:hanging="180"/>
+      </w:pPr>
+    </w:lvl>
+    <w:lvl w:ilvl="6" w:tplc="0809000F" w:tentative="1">
+      <w:start w:val="1"/>
+      <w:numFmt w:val="decimal"/>
+      <w:lvlText w:val="%7."/>
+      <w:lvlJc w:val="left"/>
+      <w:pPr>
+        <w:ind w:left="5040" w:hanging="360"/>
+      </w:pPr>
+    </w:lvl>
+    <w:lvl w:ilvl="7" w:tplc="08090019" w:tentative="1">
+      <w:start w:val="1"/>
+      <w:numFmt w:val="lowerLetter"/>
+      <w:lvlText w:val="%8."/>
+      <w:lvlJc w:val="left"/>
+      <w:pPr>
+        <w:ind w:left="5760" w:hanging="360"/>
+      </w:pPr>
+    </w:lvl>
+    <w:lvl w:ilvl="8" w:tplc="0809001B" w:tentative="1">
+      <w:start w:val="1"/>
+      <w:numFmt w:val="lowerRoman"/>
+      <w:lvlText w:val="%9."/>
+      <w:lvlJc w:val="right"/>
+      <w:pPr>
+        <w:ind w:left="6480" w:hanging="180"/>
+      </w:pPr>
+    </w:lvl>
+  </w:abstractNum>
+  <w:abstractNum w:abstractNumId="1" w15:restartNumberingAfterBreak="0">
+    <w:nsid w:val="41657991"/>
+    <w:multiLevelType w:val="hybridMultilevel"/>
+    <w:tmpl w:val="21E25EEA"/>
+    <w:lvl w:ilvl="0" w:tplc="7A44E184">
+      <w:start w:val="2"/>
+      <w:numFmt w:val="bullet"/>
+      <w:lvlText w:val="-"/>
+      <w:lvlJc w:val="left"/>
+      <w:pPr>
+        <w:ind w:left="720" w:hanging="360"/>
+      </w:pPr>
+      <w:rPr>
+        <w:rFonts w:ascii="Times New Roman" w:eastAsiaTheme="minorHAnsi" w:hAnsi="Times New Roman" w:cs="Times New Roman" w:hint="default"/>
+      </w:rPr>
+    </w:lvl>
+    <w:lvl w:ilvl="1" w:tplc="08090003" w:tentative="1">
+      <w:start w:val="1"/>
+      <w:numFmt w:val="bullet"/>
+      <w:lvlText w:val="o"/>
+      <w:lvlJc w:val="left"/>
+      <w:pPr>
+        <w:ind w:left="1440" w:hanging="360"/>
+      </w:pPr>
+      <w:rPr>
+        <w:rFonts w:ascii="Courier New" w:hAnsi="Courier New" w:cs="Courier New" w:hint="default"/>
+      </w:rPr>
+    </w:lvl>
+    <w:lvl w:ilvl="2" w:tplc="08090005" w:tentative="1">
+      <w:start w:val="1"/>
+      <w:numFmt w:val="bullet"/>
+      <w:lvlText w:val=""/>
+      <w:lvlJc w:val="left"/>
+      <w:pPr>
+        <w:ind w:left="2160" w:hanging="360"/>
+      </w:pPr>
+      <w:rPr>
+        <w:rFonts w:ascii="Wingdings" w:hAnsi="Wingdings" w:hint="default"/>
+      </w:rPr>
+    </w:lvl>
+    <w:lvl w:ilvl="3" w:tplc="08090001" w:tentative="1">
+      <w:start w:val="1"/>
+      <w:numFmt w:val="bullet"/>
+      <w:lvlText w:val=""/>
+      <w:lvlJc w:val="left"/>
+      <w:pPr>
+        <w:ind w:left="2880" w:hanging="360"/>
+      </w:pPr>
+      <w:rPr>
+        <w:rFonts w:ascii="Symbol" w:hAnsi="Symbol" w:hint="default"/>
+      </w:rPr>
+    </w:lvl>
+    <w:lvl w:ilvl="4" w:tplc="08090003" w:tentative="1">
+      <w:start w:val="1"/>
+      <w:numFmt w:val="bullet"/>
+      <w:lvlText w:val="o"/>
+      <w:lvlJc w:val="left"/>
+      <w:pPr>
+        <w:ind w:left="3600" w:hanging="360"/>
+      </w:pPr>
+      <w:rPr>
+        <w:rFonts w:ascii="Courier New" w:hAnsi="Courier New" w:cs="Courier New" w:hint="default"/>
+      </w:rPr>
+    </w:lvl>
+    <w:lvl w:ilvl="5" w:tplc="08090005" w:tentative="1">
+      <w:start w:val="1"/>
+      <w:numFmt w:val="bullet"/>
+      <w:lvlText w:val=""/>
+      <w:lvlJc w:val="left"/>
+      <w:pPr>
+        <w:ind w:left="4320" w:hanging="360"/>
+      </w:pPr>
+      <w:rPr>
+        <w:rFonts w:ascii="Wingdings" w:hAnsi="Wingdings" w:hint="default"/>
+      </w:rPr>
+    </w:lvl>
+    <w:lvl w:ilvl="6" w:tplc="08090001" w:tentative="1">
+      <w:start w:val="1"/>
+      <w:numFmt w:val="bullet"/>
+      <w:lvlText w:val=""/>
+      <w:lvlJc w:val="left"/>
+      <w:pPr>
+        <w:ind w:left="5040" w:hanging="360"/>
+      </w:pPr>
+      <w:rPr>
+        <w:rFonts w:ascii="Symbol" w:hAnsi="Symbol" w:hint="default"/>
+      </w:rPr>
+    </w:lvl>
+    <w:lvl w:ilvl="7" w:tplc="08090003" w:tentative="1">
+      <w:start w:val="1"/>
+      <w:numFmt w:val="bullet"/>
+      <w:lvlText w:val="o"/>
+      <w:lvlJc w:val="left"/>
+      <w:pPr>
+        <w:ind w:left="5760" w:hanging="360"/>
+      </w:pPr>
+      <w:rPr>
+        <w:rFonts w:ascii="Courier New" w:hAnsi="Courier New" w:cs="Courier New" w:hint="default"/>
+      </w:rPr>
+    </w:lvl>
+    <w:lvl w:ilvl="8" w:tplc="08090005" w:tentative="1">
+      <w:start w:val="1"/>
+      <w:numFmt w:val="bullet"/>
+      <w:lvlText w:val=""/>
+      <w:lvlJc w:val="left"/>
+      <w:pPr>
+        <w:ind w:left="6480" w:hanging="360"/>
+      </w:pPr>
+      <w:rPr>
+        <w:rFonts w:ascii="Wingdings" w:hAnsi="Wingdings" w:hint="default"/>
+      </w:rPr>
+    </w:lvl>
+  </w:abstractNum>
+  <w:num w:numId="1" w16cid:durableId="860708528">
+    <w:abstractNumId w:val="0"/>
+  </w:num>
+  <w:num w:numId="2" w16cid:durableId="1881353923">
+    <w:abstractNumId w:val="1"/>
+  </w:num>
+</w:numbering>
 </file>
 
 <file path=word/styles.xml><?xml version="1.0" encoding="utf-8"?>
@@ -2613,6 +3527,29 @@
     <w:basedOn w:val="DefaultParagraphFont"/>
     <w:rsid w:val="00FC2AA5"/>
   </w:style>
+  <w:style w:type="paragraph" w:styleId="ListParagraph">
+    <w:name w:val="List Paragraph"/>
+    <w:basedOn w:val="Normal"/>
+    <w:uiPriority w:val="34"/>
+    <w:qFormat/>
+    <w:rsid w:val="00EF602C"/>
+    <w:pPr>
+      <w:ind w:left="720"/>
+      <w:contextualSpacing/>
+    </w:pPr>
+  </w:style>
+  <w:style w:type="character" w:styleId="FollowedHyperlink">
+    <w:name w:val="FollowedHyperlink"/>
+    <w:basedOn w:val="DefaultParagraphFont"/>
+    <w:uiPriority w:val="99"/>
+    <w:semiHidden/>
+    <w:unhideWhenUsed/>
+    <w:rsid w:val="008D346F"/>
+    <w:rPr>
+      <w:color w:val="954F72" w:themeColor="followedHyperlink"/>
+      <w:u w:val="single"/>
+    </w:rPr>
+  </w:style>
 </w:styles>
 </file>
 

</xml_diff>